<commit_message>
Ajout chapitre D2 6ème
</commit_message>
<xml_diff>
--- a/Cours/6eme/RogerVailland/Chapitre_B1/Documents/B1 - Addition (A trou).docx
+++ b/Cours/6eme/RogerVailland/Chapitre_B1/Documents/B1 - Addition (A trou).docx
@@ -2015,6 +2015,7 @@
         <w:docPartUnique/>
       </w:docPartObj>
     </w:sdtPr>
+    <w:sdtEndPr/>
     <w:sdtContent>
       <w:p>
         <w:pPr>
@@ -2042,7 +2043,7 @@
     </w:tblPr>
     <w:tblGrid>
       <w:gridCol w:w="1098"/>
-      <w:gridCol w:w="2252"/>
+      <w:gridCol w:w="2103"/>
     </w:tblGrid>
     <w:tr>
       <w:trPr>
@@ -2108,6 +2109,7 @@
               <w:dataBinding w:prefixMappings="xmlns:ns0='http://schemas.openxmlformats.org/package/2006/metadata/core-properties' xmlns:ns1='http://purl.org/dc/elements/1.1/'" w:xpath="/ns0:coreProperties[1]/ns1:title[1]" w:storeItemID="{6C3C8BC8-F283-45AE-878A-BAB7291924A1}"/>
               <w:text/>
             </w:sdtPr>
+            <w:sdtEndPr/>
             <w:sdtContent>
               <w:r>
                 <w:rPr>
@@ -2115,7 +2117,7 @@
                   <w:sz w:val="36"/>
                   <w:szCs w:val="36"/>
                 </w:rPr>
-                <w:t>Division euclidienne</w:t>
+                <w:t>Addition</w:t>
               </w:r>
             </w:sdtContent>
           </w:sdt>

</xml_diff>